<commit_message>
Added Pictures for proof
</commit_message>
<xml_diff>
--- a/specification.docx
+++ b/specification.docx
@@ -15,14 +15,7 @@
           <w:sz w:val="24"/>
           <w:szCs w:val="24"/>
         </w:rPr>
-        <w:t>SPEC</w:t>
-      </w:r>
-      <w:r>
-        <w:rPr>
-          <w:sz w:val="24"/>
-          <w:szCs w:val="24"/>
-        </w:rPr>
-        <w:t>IFICATION FOR CAESAR CYPHER / CYRPTANALYSIS TOOL</w:t>
+        <w:t>SPECIFICATION FOR CAESAR CYPHER / CYRPTANALYSIS TOOL</w:t>
       </w:r>
     </w:p>
     <w:p>
@@ -102,49 +95,7 @@
           <w:sz w:val="24"/>
           <w:szCs w:val="24"/>
         </w:rPr>
-        <w:t>Input file can be any character</w:t>
-      </w:r>
-      <w:r>
-        <w:rPr>
-          <w:sz w:val="24"/>
-          <w:szCs w:val="24"/>
-        </w:rPr>
-        <w:t>s present on a standard 103 key US keyboard</w:t>
-      </w:r>
-      <w:r>
-        <w:rPr>
-          <w:sz w:val="24"/>
-          <w:szCs w:val="24"/>
-        </w:rPr>
-        <w:t xml:space="preserve">. Program will apply Caesar </w:t>
-      </w:r>
-      <w:r>
-        <w:rPr>
-          <w:sz w:val="24"/>
-          <w:szCs w:val="24"/>
-        </w:rPr>
-        <w:t>encryption</w:t>
-      </w:r>
-      <w:r>
-        <w:rPr>
-          <w:sz w:val="24"/>
-          <w:szCs w:val="24"/>
-        </w:rPr>
-        <w:t xml:space="preserve"> to only </w:t>
-      </w:r>
-      <w:r>
-        <w:rPr>
-          <w:sz w:val="24"/>
-          <w:szCs w:val="24"/>
-        </w:rPr>
-        <w:t>characters</w:t>
-      </w:r>
-      <w:r>
-        <w:rPr>
-          <w:sz w:val="24"/>
-          <w:szCs w:val="24"/>
-        </w:rPr>
-        <w:t xml:space="preserve"> a-z, leaving all whitespace, spec char, etc. alone.</w:t>
+        <w:t>Input file can be any characters present on a standard 103 key US keyboard. Program will apply Caesar encryption to only characters a-z, leaving all whitespace, spec char, etc. alone.</w:t>
       </w:r>
     </w:p>
     <w:p>
@@ -176,65 +127,23 @@
           <w:sz w:val="24"/>
           <w:szCs w:val="24"/>
         </w:rPr>
-        <w:t xml:space="preserve">The key </w:t>
-      </w:r>
-      <w:r>
-        <w:rPr>
-          <w:sz w:val="24"/>
-          <w:szCs w:val="24"/>
-        </w:rPr>
-        <w:t>must</w:t>
-      </w:r>
-      <w:r>
-        <w:rPr>
-          <w:sz w:val="24"/>
-          <w:szCs w:val="24"/>
-        </w:rPr>
-        <w:t xml:space="preserve"> be a</w:t>
-      </w:r>
-      <w:r>
-        <w:rPr>
-          <w:sz w:val="24"/>
-          <w:szCs w:val="24"/>
-        </w:rPr>
-        <w:t>n</w:t>
-      </w:r>
-      <w:r>
-        <w:rPr>
-          <w:sz w:val="24"/>
-          <w:szCs w:val="24"/>
-        </w:rPr>
-        <w:t xml:space="preserve"> integer and be provided by the user at runtime.</w:t>
-      </w:r>
-    </w:p>
-    <w:p>
-      <w:pPr>
-        <w:spacing w:line="480" w:lineRule="auto"/>
-        <w:rPr>
-          <w:sz w:val="24"/>
-          <w:szCs w:val="24"/>
-        </w:rPr>
-      </w:pPr>
-      <w:r>
-        <w:rPr>
-          <w:sz w:val="24"/>
-          <w:szCs w:val="24"/>
-        </w:rPr>
-        <w:t xml:space="preserve">Program will </w:t>
-      </w:r>
-      <w:r>
-        <w:rPr>
-          <w:sz w:val="24"/>
-          <w:szCs w:val="24"/>
-        </w:rPr>
-        <w:t>initially</w:t>
-      </w:r>
-      <w:r>
-        <w:rPr>
-          <w:sz w:val="24"/>
-          <w:szCs w:val="24"/>
-        </w:rPr>
-        <w:t xml:space="preserve"> prompt user with the option to Encrypt or Decrypt.</w:t>
+        <w:t>The key must be an integer and be provided by the user at runtime.</w:t>
+      </w:r>
+    </w:p>
+    <w:p>
+      <w:pPr>
+        <w:spacing w:line="480" w:lineRule="auto"/>
+        <w:rPr>
+          <w:sz w:val="24"/>
+          <w:szCs w:val="24"/>
+        </w:rPr>
+      </w:pPr>
+      <w:r>
+        <w:rPr>
+          <w:sz w:val="24"/>
+          <w:szCs w:val="24"/>
+        </w:rPr>
+        <w:t>Program will initially prompt user with the option to Encrypt or Decrypt.</w:t>
       </w:r>
     </w:p>
     <w:p>
@@ -266,51 +175,23 @@
           <w:sz w:val="24"/>
           <w:szCs w:val="24"/>
         </w:rPr>
-        <w:t xml:space="preserve">If Encrypt is selected, the program will encrypt the contents of the input file via </w:t>
-      </w:r>
-      <w:r>
-        <w:rPr>
-          <w:sz w:val="24"/>
-          <w:szCs w:val="24"/>
-        </w:rPr>
-        <w:t>Caesar</w:t>
-      </w:r>
-      <w:r>
-        <w:rPr>
-          <w:sz w:val="24"/>
-          <w:szCs w:val="24"/>
-        </w:rPr>
-        <w:t xml:space="preserve"> using the provided key and output the results to the output file.</w:t>
-      </w:r>
-    </w:p>
-    <w:p>
-      <w:pPr>
-        <w:spacing w:line="480" w:lineRule="auto"/>
-        <w:rPr>
-          <w:sz w:val="24"/>
-          <w:szCs w:val="24"/>
-        </w:rPr>
-      </w:pPr>
-      <w:r>
-        <w:rPr>
-          <w:sz w:val="24"/>
-          <w:szCs w:val="24"/>
-        </w:rPr>
-        <w:t xml:space="preserve">If Decrypt is selected, the program will decrypt the contents of the output file via </w:t>
-      </w:r>
-      <w:r>
-        <w:rPr>
-          <w:sz w:val="24"/>
-          <w:szCs w:val="24"/>
-        </w:rPr>
-        <w:t>Caesar</w:t>
-      </w:r>
-      <w:r>
-        <w:rPr>
-          <w:sz w:val="24"/>
-          <w:szCs w:val="24"/>
-        </w:rPr>
-        <w:t xml:space="preserve"> using the provided key and output the results to the output file.</w:t>
+        <w:t>If Encrypt is selected, the program will encrypt the contents of the input file via Caesar using the provided key and output the results to the output file.</w:t>
+      </w:r>
+    </w:p>
+    <w:p>
+      <w:pPr>
+        <w:spacing w:line="480" w:lineRule="auto"/>
+        <w:rPr>
+          <w:sz w:val="24"/>
+          <w:szCs w:val="24"/>
+        </w:rPr>
+      </w:pPr>
+      <w:r>
+        <w:rPr>
+          <w:sz w:val="24"/>
+          <w:szCs w:val="24"/>
+        </w:rPr>
+        <w:t>If Decrypt is selected, the program will decrypt the contents of the output file via Caesar using the provided key and output the results to the output file.</w:t>
       </w:r>
     </w:p>
     <w:p>
@@ -418,6 +299,35 @@
           <w:szCs w:val="24"/>
         </w:rPr>
       </w:pPr>
+    </w:p>
+    <w:p>
+      <w:pPr>
+        <w:spacing w:line="480" w:lineRule="auto"/>
+        <w:rPr>
+          <w:sz w:val="24"/>
+          <w:szCs w:val="24"/>
+        </w:rPr>
+      </w:pPr>
+    </w:p>
+    <w:p>
+      <w:pPr>
+        <w:spacing w:line="480" w:lineRule="auto"/>
+        <w:rPr>
+          <w:sz w:val="24"/>
+          <w:szCs w:val="24"/>
+        </w:rPr>
+      </w:pPr>
+    </w:p>
+    <w:p>
+      <w:pPr>
+        <w:spacing w:line="480" w:lineRule="auto"/>
+        <w:rPr>
+          <w:sz w:val="24"/>
+          <w:szCs w:val="24"/>
+        </w:rPr>
+      </w:pPr>
+      <w:bookmarkStart w:id="0" w:name="_GoBack"/>
+      <w:bookmarkEnd w:id="0"/>
     </w:p>
     <w:p>
       <w:pPr>
@@ -534,6 +444,7 @@
           <w:sz w:val="24"/>
           <w:szCs w:val="24"/>
         </w:rPr>
+        <w:lastRenderedPageBreak/>
         <w:t>Similarly, a “key” of type integer can be represented as a binary value, via conversion from base 10 to base 2.</w:t>
       </w:r>
     </w:p>
@@ -566,7 +477,6 @@
           <w:sz w:val="24"/>
           <w:szCs w:val="24"/>
         </w:rPr>
-        <w:lastRenderedPageBreak/>
         <w:t xml:space="preserve"> Using our knowledge of logic gates, we know that the XOR gate provides a high output when the inputs are not the same, as in the table below:</w:t>
       </w:r>
     </w:p>
@@ -581,6 +491,7 @@
       </w:pPr>
       <w:r>
         <w:rPr>
+          <w:noProof/>
           <w:sz w:val="24"/>
           <w:szCs w:val="24"/>
         </w:rPr>
@@ -695,61 +606,560 @@
           <w:sz w:val="24"/>
           <w:szCs w:val="24"/>
         </w:rPr>
+        <w:lastRenderedPageBreak/>
         <w:t>This is illustrated by tying two XOR gates together, like below:</w:t>
       </w:r>
-    </w:p>
-    <w:p>
-      <w:pPr>
-        <w:spacing w:line="480" w:lineRule="auto"/>
-        <w:rPr>
-          <w:sz w:val="24"/>
-          <w:szCs w:val="24"/>
-        </w:rPr>
-      </w:pPr>
-    </w:p>
-    <w:p>
-      <w:pPr>
-        <w:spacing w:line="480" w:lineRule="auto"/>
-        <w:rPr>
-          <w:sz w:val="24"/>
-          <w:szCs w:val="24"/>
-        </w:rPr>
-      </w:pPr>
-    </w:p>
-    <w:p>
-      <w:pPr>
-        <w:spacing w:line="480" w:lineRule="auto"/>
-        <w:rPr>
-          <w:sz w:val="24"/>
-          <w:szCs w:val="24"/>
-        </w:rPr>
-      </w:pPr>
-    </w:p>
-    <w:p>
-      <w:pPr>
-        <w:spacing w:line="480" w:lineRule="auto"/>
-        <w:rPr>
-          <w:sz w:val="24"/>
-          <w:szCs w:val="24"/>
-        </w:rPr>
-      </w:pPr>
-      <w:r>
-        <w:rPr>
-          <w:sz w:val="24"/>
-          <w:szCs w:val="24"/>
-        </w:rPr>
-        <w:lastRenderedPageBreak/>
-        <w:t xml:space="preserve">It is shown that </w:t>
-      </w:r>
-      <w:r>
-        <w:rPr>
-          <w:sz w:val="24"/>
-          <w:szCs w:val="24"/>
-        </w:rPr>
-        <w:t>the output OUT2 is equivalent to input A. Therefore, an XOR function output on our plaintext binary number with the key binary number will be equivalent to the output XORed with the key.</w:t>
-      </w:r>
-      <w:bookmarkStart w:id="0" w:name="_GoBack"/>
-      <w:bookmarkEnd w:id="0"/>
+      <w:r>
+        <w:rPr>
+          <w:noProof/>
+          <w:sz w:val="24"/>
+          <w:szCs w:val="24"/>
+        </w:rPr>
+        <w:drawing>
+          <wp:inline distT="0" distB="0" distL="0" distR="0" wp14:anchorId="7BE3BCAB" wp14:editId="637EB992">
+            <wp:extent cx="4572000" cy="2088173"/>
+            <wp:effectExtent l="0" t="0" r="0" b="7620"/>
+            <wp:docPr id="3" name="Picture 3"/>
+            <wp:cNvGraphicFramePr>
+              <a:graphicFrameLocks xmlns:a="http://schemas.openxmlformats.org/drawingml/2006/main" noChangeAspect="1"/>
+            </wp:cNvGraphicFramePr>
+            <a:graphic xmlns:a="http://schemas.openxmlformats.org/drawingml/2006/main">
+              <a:graphicData uri="http://schemas.openxmlformats.org/drawingml/2006/picture">
+                <pic:pic xmlns:pic="http://schemas.openxmlformats.org/drawingml/2006/picture">
+                  <pic:nvPicPr>
+                    <pic:cNvPr id="0" name="Picture 2"/>
+                    <pic:cNvPicPr>
+                      <a:picLocks noChangeAspect="1" noChangeArrowheads="1"/>
+                    </pic:cNvPicPr>
+                  </pic:nvPicPr>
+                  <pic:blipFill>
+                    <a:blip r:embed="rId8">
+                      <a:extLst>
+                        <a:ext uri="{28A0092B-C50C-407E-A947-70E740481C1C}">
+                          <a14:useLocalDpi xmlns:a14="http://schemas.microsoft.com/office/drawing/2010/main" val="0"/>
+                        </a:ext>
+                      </a:extLst>
+                    </a:blip>
+                    <a:srcRect/>
+                    <a:stretch>
+                      <a:fillRect/>
+                    </a:stretch>
+                  </pic:blipFill>
+                  <pic:spPr bwMode="auto">
+                    <a:xfrm>
+                      <a:off x="0" y="0"/>
+                      <a:ext cx="4617536" cy="2108971"/>
+                    </a:xfrm>
+                    <a:prstGeom prst="rect">
+                      <a:avLst/>
+                    </a:prstGeom>
+                    <a:noFill/>
+                    <a:ln>
+                      <a:noFill/>
+                    </a:ln>
+                  </pic:spPr>
+                </pic:pic>
+              </a:graphicData>
+            </a:graphic>
+          </wp:inline>
+        </w:drawing>
+      </w:r>
+    </w:p>
+    <w:tbl>
+      <w:tblPr>
+        <w:tblStyle w:val="TableGrid"/>
+        <w:tblW w:w="0" w:type="auto"/>
+        <w:tblLook w:val="04A0" w:firstRow="1" w:lastRow="0" w:firstColumn="1" w:lastColumn="0" w:noHBand="0" w:noVBand="1"/>
+      </w:tblPr>
+      <w:tblGrid>
+        <w:gridCol w:w="2337"/>
+        <w:gridCol w:w="2337"/>
+        <w:gridCol w:w="2338"/>
+        <w:gridCol w:w="2338"/>
+      </w:tblGrid>
+      <w:tr>
+        <w:tc>
+          <w:tcPr>
+            <w:tcW w:w="2337" w:type="dxa"/>
+          </w:tcPr>
+          <w:p>
+            <w:pPr>
+              <w:spacing w:line="480" w:lineRule="auto"/>
+              <w:rPr>
+                <w:sz w:val="24"/>
+                <w:szCs w:val="24"/>
+              </w:rPr>
+            </w:pPr>
+            <w:r>
+              <w:rPr>
+                <w:sz w:val="24"/>
+                <w:szCs w:val="24"/>
+              </w:rPr>
+              <w:t>Plaintext</w:t>
+            </w:r>
+          </w:p>
+        </w:tc>
+        <w:tc>
+          <w:tcPr>
+            <w:tcW w:w="2337" w:type="dxa"/>
+          </w:tcPr>
+          <w:p>
+            <w:pPr>
+              <w:spacing w:line="480" w:lineRule="auto"/>
+              <w:rPr>
+                <w:sz w:val="24"/>
+                <w:szCs w:val="24"/>
+              </w:rPr>
+            </w:pPr>
+            <w:r>
+              <w:rPr>
+                <w:sz w:val="24"/>
+                <w:szCs w:val="24"/>
+              </w:rPr>
+              <w:t>Key</w:t>
+            </w:r>
+          </w:p>
+        </w:tc>
+        <w:tc>
+          <w:tcPr>
+            <w:tcW w:w="2338" w:type="dxa"/>
+          </w:tcPr>
+          <w:p>
+            <w:pPr>
+              <w:spacing w:line="480" w:lineRule="auto"/>
+              <w:rPr>
+                <w:sz w:val="24"/>
+                <w:szCs w:val="24"/>
+              </w:rPr>
+            </w:pPr>
+            <w:r>
+              <w:rPr>
+                <w:sz w:val="24"/>
+                <w:szCs w:val="24"/>
+              </w:rPr>
+              <w:t>Ciphertext</w:t>
+            </w:r>
+          </w:p>
+        </w:tc>
+        <w:tc>
+          <w:tcPr>
+            <w:tcW w:w="2338" w:type="dxa"/>
+          </w:tcPr>
+          <w:p>
+            <w:pPr>
+              <w:spacing w:line="480" w:lineRule="auto"/>
+              <w:rPr>
+                <w:sz w:val="24"/>
+                <w:szCs w:val="24"/>
+              </w:rPr>
+            </w:pPr>
+            <w:r>
+              <w:rPr>
+                <w:sz w:val="24"/>
+                <w:szCs w:val="24"/>
+              </w:rPr>
+              <w:t>OUT</w:t>
+            </w:r>
+          </w:p>
+        </w:tc>
+      </w:tr>
+      <w:tr>
+        <w:tc>
+          <w:tcPr>
+            <w:tcW w:w="2337" w:type="dxa"/>
+          </w:tcPr>
+          <w:p>
+            <w:pPr>
+              <w:spacing w:line="480" w:lineRule="auto"/>
+              <w:rPr>
+                <w:sz w:val="24"/>
+                <w:szCs w:val="24"/>
+              </w:rPr>
+            </w:pPr>
+            <w:r>
+              <w:rPr>
+                <w:sz w:val="24"/>
+                <w:szCs w:val="24"/>
+              </w:rPr>
+              <w:t>0</w:t>
+            </w:r>
+          </w:p>
+        </w:tc>
+        <w:tc>
+          <w:tcPr>
+            <w:tcW w:w="2337" w:type="dxa"/>
+          </w:tcPr>
+          <w:p>
+            <w:pPr>
+              <w:spacing w:line="480" w:lineRule="auto"/>
+              <w:rPr>
+                <w:sz w:val="24"/>
+                <w:szCs w:val="24"/>
+              </w:rPr>
+            </w:pPr>
+            <w:r>
+              <w:rPr>
+                <w:sz w:val="24"/>
+                <w:szCs w:val="24"/>
+              </w:rPr>
+              <w:t>0</w:t>
+            </w:r>
+          </w:p>
+        </w:tc>
+        <w:tc>
+          <w:tcPr>
+            <w:tcW w:w="2338" w:type="dxa"/>
+          </w:tcPr>
+          <w:p>
+            <w:pPr>
+              <w:spacing w:line="480" w:lineRule="auto"/>
+              <w:rPr>
+                <w:sz w:val="24"/>
+                <w:szCs w:val="24"/>
+              </w:rPr>
+            </w:pPr>
+            <w:r>
+              <w:rPr>
+                <w:sz w:val="24"/>
+                <w:szCs w:val="24"/>
+              </w:rPr>
+              <w:t>0</w:t>
+            </w:r>
+          </w:p>
+        </w:tc>
+        <w:tc>
+          <w:tcPr>
+            <w:tcW w:w="2338" w:type="dxa"/>
+          </w:tcPr>
+          <w:p>
+            <w:pPr>
+              <w:spacing w:line="480" w:lineRule="auto"/>
+              <w:rPr>
+                <w:sz w:val="24"/>
+                <w:szCs w:val="24"/>
+              </w:rPr>
+            </w:pPr>
+            <w:r>
+              <w:rPr>
+                <w:sz w:val="24"/>
+                <w:szCs w:val="24"/>
+              </w:rPr>
+              <w:t>0</w:t>
+            </w:r>
+          </w:p>
+        </w:tc>
+      </w:tr>
+      <w:tr>
+        <w:tc>
+          <w:tcPr>
+            <w:tcW w:w="2337" w:type="dxa"/>
+          </w:tcPr>
+          <w:p>
+            <w:pPr>
+              <w:spacing w:line="480" w:lineRule="auto"/>
+              <w:rPr>
+                <w:sz w:val="24"/>
+                <w:szCs w:val="24"/>
+              </w:rPr>
+            </w:pPr>
+            <w:r>
+              <w:rPr>
+                <w:sz w:val="24"/>
+                <w:szCs w:val="24"/>
+              </w:rPr>
+              <w:t>0</w:t>
+            </w:r>
+          </w:p>
+        </w:tc>
+        <w:tc>
+          <w:tcPr>
+            <w:tcW w:w="2337" w:type="dxa"/>
+          </w:tcPr>
+          <w:p>
+            <w:pPr>
+              <w:spacing w:line="480" w:lineRule="auto"/>
+              <w:rPr>
+                <w:sz w:val="24"/>
+                <w:szCs w:val="24"/>
+              </w:rPr>
+            </w:pPr>
+            <w:r>
+              <w:rPr>
+                <w:sz w:val="24"/>
+                <w:szCs w:val="24"/>
+              </w:rPr>
+              <w:t>1</w:t>
+            </w:r>
+          </w:p>
+        </w:tc>
+        <w:tc>
+          <w:tcPr>
+            <w:tcW w:w="2338" w:type="dxa"/>
+          </w:tcPr>
+          <w:p>
+            <w:pPr>
+              <w:spacing w:line="480" w:lineRule="auto"/>
+              <w:rPr>
+                <w:sz w:val="24"/>
+                <w:szCs w:val="24"/>
+              </w:rPr>
+            </w:pPr>
+            <w:r>
+              <w:rPr>
+                <w:sz w:val="24"/>
+                <w:szCs w:val="24"/>
+              </w:rPr>
+              <w:t>1</w:t>
+            </w:r>
+          </w:p>
+        </w:tc>
+        <w:tc>
+          <w:tcPr>
+            <w:tcW w:w="2338" w:type="dxa"/>
+          </w:tcPr>
+          <w:p>
+            <w:pPr>
+              <w:spacing w:line="480" w:lineRule="auto"/>
+              <w:rPr>
+                <w:sz w:val="24"/>
+                <w:szCs w:val="24"/>
+              </w:rPr>
+            </w:pPr>
+            <w:r>
+              <w:rPr>
+                <w:sz w:val="24"/>
+                <w:szCs w:val="24"/>
+              </w:rPr>
+              <w:t>0</w:t>
+            </w:r>
+          </w:p>
+        </w:tc>
+      </w:tr>
+      <w:tr>
+        <w:tc>
+          <w:tcPr>
+            <w:tcW w:w="2337" w:type="dxa"/>
+          </w:tcPr>
+          <w:p>
+            <w:pPr>
+              <w:spacing w:line="480" w:lineRule="auto"/>
+              <w:rPr>
+                <w:sz w:val="24"/>
+                <w:szCs w:val="24"/>
+              </w:rPr>
+            </w:pPr>
+            <w:r>
+              <w:rPr>
+                <w:sz w:val="24"/>
+                <w:szCs w:val="24"/>
+              </w:rPr>
+              <w:t>1</w:t>
+            </w:r>
+          </w:p>
+        </w:tc>
+        <w:tc>
+          <w:tcPr>
+            <w:tcW w:w="2337" w:type="dxa"/>
+          </w:tcPr>
+          <w:p>
+            <w:pPr>
+              <w:spacing w:line="480" w:lineRule="auto"/>
+              <w:rPr>
+                <w:sz w:val="24"/>
+                <w:szCs w:val="24"/>
+              </w:rPr>
+            </w:pPr>
+            <w:r>
+              <w:rPr>
+                <w:sz w:val="24"/>
+                <w:szCs w:val="24"/>
+              </w:rPr>
+              <w:t>0</w:t>
+            </w:r>
+          </w:p>
+        </w:tc>
+        <w:tc>
+          <w:tcPr>
+            <w:tcW w:w="2338" w:type="dxa"/>
+          </w:tcPr>
+          <w:p>
+            <w:pPr>
+              <w:spacing w:line="480" w:lineRule="auto"/>
+              <w:rPr>
+                <w:sz w:val="24"/>
+                <w:szCs w:val="24"/>
+              </w:rPr>
+            </w:pPr>
+            <w:r>
+              <w:rPr>
+                <w:sz w:val="24"/>
+                <w:szCs w:val="24"/>
+              </w:rPr>
+              <w:t>1</w:t>
+            </w:r>
+          </w:p>
+        </w:tc>
+        <w:tc>
+          <w:tcPr>
+            <w:tcW w:w="2338" w:type="dxa"/>
+          </w:tcPr>
+          <w:p>
+            <w:pPr>
+              <w:spacing w:line="480" w:lineRule="auto"/>
+              <w:rPr>
+                <w:sz w:val="24"/>
+                <w:szCs w:val="24"/>
+              </w:rPr>
+            </w:pPr>
+            <w:r>
+              <w:rPr>
+                <w:sz w:val="24"/>
+                <w:szCs w:val="24"/>
+              </w:rPr>
+              <w:t>1</w:t>
+            </w:r>
+          </w:p>
+        </w:tc>
+      </w:tr>
+      <w:tr>
+        <w:tc>
+          <w:tcPr>
+            <w:tcW w:w="2337" w:type="dxa"/>
+          </w:tcPr>
+          <w:p>
+            <w:pPr>
+              <w:spacing w:line="480" w:lineRule="auto"/>
+              <w:rPr>
+                <w:sz w:val="24"/>
+                <w:szCs w:val="24"/>
+              </w:rPr>
+            </w:pPr>
+            <w:r>
+              <w:rPr>
+                <w:sz w:val="24"/>
+                <w:szCs w:val="24"/>
+              </w:rPr>
+              <w:t>1</w:t>
+            </w:r>
+          </w:p>
+        </w:tc>
+        <w:tc>
+          <w:tcPr>
+            <w:tcW w:w="2337" w:type="dxa"/>
+          </w:tcPr>
+          <w:p>
+            <w:pPr>
+              <w:spacing w:line="480" w:lineRule="auto"/>
+              <w:rPr>
+                <w:sz w:val="24"/>
+                <w:szCs w:val="24"/>
+              </w:rPr>
+            </w:pPr>
+            <w:r>
+              <w:rPr>
+                <w:sz w:val="24"/>
+                <w:szCs w:val="24"/>
+              </w:rPr>
+              <w:t>1</w:t>
+            </w:r>
+          </w:p>
+        </w:tc>
+        <w:tc>
+          <w:tcPr>
+            <w:tcW w:w="2338" w:type="dxa"/>
+          </w:tcPr>
+          <w:p>
+            <w:pPr>
+              <w:spacing w:line="480" w:lineRule="auto"/>
+              <w:rPr>
+                <w:sz w:val="24"/>
+                <w:szCs w:val="24"/>
+              </w:rPr>
+            </w:pPr>
+            <w:r>
+              <w:rPr>
+                <w:sz w:val="24"/>
+                <w:szCs w:val="24"/>
+              </w:rPr>
+              <w:t>0</w:t>
+            </w:r>
+          </w:p>
+        </w:tc>
+        <w:tc>
+          <w:tcPr>
+            <w:tcW w:w="2338" w:type="dxa"/>
+          </w:tcPr>
+          <w:p>
+            <w:pPr>
+              <w:spacing w:line="480" w:lineRule="auto"/>
+              <w:rPr>
+                <w:sz w:val="24"/>
+                <w:szCs w:val="24"/>
+              </w:rPr>
+            </w:pPr>
+            <w:r>
+              <w:rPr>
+                <w:sz w:val="24"/>
+                <w:szCs w:val="24"/>
+              </w:rPr>
+              <w:t>1</w:t>
+            </w:r>
+          </w:p>
+        </w:tc>
+      </w:tr>
+    </w:tbl>
+    <w:p>
+      <w:pPr>
+        <w:spacing w:line="480" w:lineRule="auto"/>
+        <w:rPr>
+          <w:sz w:val="24"/>
+          <w:szCs w:val="24"/>
+        </w:rPr>
+      </w:pPr>
+    </w:p>
+    <w:p>
+      <w:pPr>
+        <w:spacing w:line="480" w:lineRule="auto"/>
+        <w:rPr>
+          <w:sz w:val="24"/>
+          <w:szCs w:val="24"/>
+        </w:rPr>
+      </w:pPr>
+      <w:r>
+        <w:rPr>
+          <w:sz w:val="24"/>
+          <w:szCs w:val="24"/>
+        </w:rPr>
+        <w:t xml:space="preserve">It is shown </w:t>
+      </w:r>
+      <w:r>
+        <w:rPr>
+          <w:sz w:val="24"/>
+          <w:szCs w:val="24"/>
+        </w:rPr>
+        <w:t>in the above Truth Table that plaintext is</w:t>
+      </w:r>
+      <w:r>
+        <w:rPr>
+          <w:sz w:val="24"/>
+          <w:szCs w:val="24"/>
+        </w:rPr>
+        <w:t xml:space="preserve"> equivalent to </w:t>
+      </w:r>
+      <w:r>
+        <w:rPr>
+          <w:sz w:val="24"/>
+          <w:szCs w:val="24"/>
+        </w:rPr>
+        <w:t>OUT</w:t>
+      </w:r>
+      <w:r>
+        <w:rPr>
+          <w:sz w:val="24"/>
+          <w:szCs w:val="24"/>
+        </w:rPr>
+        <w:t>. Therefore, an XOR function output on our plaintext binary number with the key binary number will be equivalent to the output XORed with the key.</w:t>
+      </w:r>
     </w:p>
     <w:p>
       <w:pPr>
@@ -761,7 +1171,7 @@
       </w:pPr>
     </w:p>
     <w:sectPr>
-      <w:headerReference w:type="default" r:id="rId8"/>
+      <w:headerReference w:type="default" r:id="rId9"/>
       <w:pgSz w:w="12240" w:h="15840"/>
       <w:pgMar w:top="1440" w:right="1440" w:bottom="1440" w:left="1440" w:header="720" w:footer="720" w:gutter="0"/>
       <w:cols w:space="720"/>
@@ -1249,6 +1659,7 @@
   <w:style w:type="character" w:default="1" w:styleId="DefaultParagraphFont">
     <w:name w:val="Default Paragraph Font"/>
     <w:uiPriority w:val="1"/>
+    <w:semiHidden/>
     <w:unhideWhenUsed/>
   </w:style>
   <w:style w:type="table" w:default="1" w:styleId="TableNormal">
@@ -1338,6 +1749,25 @@
       <w:color w:val="808080"/>
       <w:shd w:val="clear" w:color="auto" w:fill="E6E6E6"/>
     </w:rPr>
+  </w:style>
+  <w:style w:type="table" w:styleId="TableGrid">
+    <w:name w:val="Table Grid"/>
+    <w:basedOn w:val="TableNormal"/>
+    <w:uiPriority w:val="39"/>
+    <w:rsid w:val="00444095"/>
+    <w:pPr>
+      <w:spacing w:after="0" w:line="240" w:lineRule="auto"/>
+    </w:pPr>
+    <w:tblPr>
+      <w:tblBorders>
+        <w:top w:val="single" w:sz="4" w:space="0" w:color="auto"/>
+        <w:left w:val="single" w:sz="4" w:space="0" w:color="auto"/>
+        <w:bottom w:val="single" w:sz="4" w:space="0" w:color="auto"/>
+        <w:right w:val="single" w:sz="4" w:space="0" w:color="auto"/>
+        <w:insideH w:val="single" w:sz="4" w:space="0" w:color="auto"/>
+        <w:insideV w:val="single" w:sz="4" w:space="0" w:color="auto"/>
+      </w:tblBorders>
+    </w:tblPr>
   </w:style>
 </w:styles>
 </file>

</xml_diff>

<commit_message>
update to specification document
</commit_message>
<xml_diff>
--- a/specification.docx
+++ b/specification.docx
@@ -326,8 +326,6 @@
           <w:szCs w:val="24"/>
         </w:rPr>
       </w:pPr>
-      <w:bookmarkStart w:id="0" w:name="_GoBack"/>
-      <w:bookmarkEnd w:id="0"/>
     </w:p>
     <w:p>
       <w:pPr>
@@ -1169,6 +1167,56 @@
           <w:szCs w:val="24"/>
         </w:rPr>
       </w:pPr>
+      <w:r>
+        <w:rPr>
+          <w:sz w:val="24"/>
+          <w:szCs w:val="24"/>
+        </w:rPr>
+        <w:t>PART VI:</w:t>
+      </w:r>
+    </w:p>
+    <w:p>
+      <w:pPr>
+        <w:spacing w:line="480" w:lineRule="auto"/>
+        <w:rPr>
+          <w:sz w:val="24"/>
+          <w:szCs w:val="24"/>
+        </w:rPr>
+      </w:pPr>
+      <w:r>
+        <w:rPr>
+          <w:sz w:val="24"/>
+          <w:szCs w:val="24"/>
+        </w:rPr>
+        <w:t>Drew: 40%</w:t>
+      </w:r>
+    </w:p>
+    <w:p>
+      <w:pPr>
+        <w:spacing w:line="480" w:lineRule="auto"/>
+        <w:rPr>
+          <w:sz w:val="24"/>
+          <w:szCs w:val="24"/>
+        </w:rPr>
+      </w:pPr>
+      <w:proofErr w:type="spellStart"/>
+      <w:r>
+        <w:rPr>
+          <w:sz w:val="24"/>
+          <w:szCs w:val="24"/>
+        </w:rPr>
+        <w:t>Caston</w:t>
+      </w:r>
+      <w:proofErr w:type="spellEnd"/>
+      <w:r>
+        <w:rPr>
+          <w:sz w:val="24"/>
+          <w:szCs w:val="24"/>
+        </w:rPr>
+        <w:t>: 60%</w:t>
+      </w:r>
+      <w:bookmarkStart w:id="0" w:name="_GoBack"/>
+      <w:bookmarkEnd w:id="0"/>
     </w:p>
     <w:sectPr>
       <w:headerReference w:type="default" r:id="rId9"/>

</xml_diff>